<commit_message>
se cargan ajustes de repositorio y el pdf
</commit_message>
<xml_diff>
--- a/fuentes/228138_CF01_DU.docx
+++ b/fuentes/228138_CF01_DU.docx
@@ -1006,7 +1006,7 @@
                 <w:sz w:val="27"/>
                 <w:szCs w:val="27"/>
               </w:rPr>
-              <w:t>7</w:t>
+              <w:t>6</w:t>
             </w:r>
             <w:r>
               <w:rPr>
@@ -1546,7 +1546,7 @@
                 <w:sz w:val="27"/>
                 <w:szCs w:val="27"/>
               </w:rPr>
-              <w:t>15</w:t>
+              <w:t>16</w:t>
             </w:r>
             <w:r>
               <w:rPr>
@@ -4827,7 +4827,19 @@
         <w:rPr>
           <w:lang w:val="es-MX" w:eastAsia="es-CO"/>
         </w:rPr>
-        <w:t>La virtualización de muchas actividades ha transformado las bases de la sociedad y es comúnmente conocida como sociedad de la información y del conocimiento, que radica su fundamento en utilizar dispositivos digitales para las tareas diarias tales como comprar, vender, realizar operaciones financieras entre otras, a través de un solo clic.</w:t>
+        <w:t>La virtualización de muchas actividades ha transformado las bases de la sociedad y es comúnmente conocida como sociedad de la información y del conocimiento, que radica su fundamento en utilizar dispositivos digitales para las tareas diarias tales como comprar, vender, realizar operaciones financieras</w:t>
+      </w:r>
+      <w:r>
+        <w:rPr>
+          <w:lang w:val="es-MX" w:eastAsia="es-CO"/>
+        </w:rPr>
+        <w:t>,</w:t>
+      </w:r>
+      <w:r>
+        <w:rPr>
+          <w:lang w:val="es-MX" w:eastAsia="es-CO"/>
+        </w:rPr>
+        <w:t xml:space="preserve"> entre otras, a través de un solo clic.</w:t>
       </w:r>
     </w:p>
     <w:p>
@@ -4942,7 +4954,13 @@
         <w:rPr>
           <w:lang w:val="es-MX" w:eastAsia="es-CO"/>
         </w:rPr>
-        <w:t xml:space="preserve"> Las redes informáticas tienen la capacidad de dar la información para cada propósito de negocios, entretenimiento e investigación.</w:t>
+        <w:t xml:space="preserve"> </w:t>
+      </w:r>
+      <w:r>
+        <w:rPr>
+          <w:lang w:val="es-MX" w:eastAsia="es-CO"/>
+        </w:rPr>
+        <w:t>También da la posibilidad de adecuar una única conexión a internet en varios ordenadores.</w:t>
       </w:r>
     </w:p>
     <w:p>
@@ -4981,25 +4999,10 @@
     </w:p>
     <w:p>
       <w:pPr>
-        <w:rPr>
-          <w:lang w:val="es-MX" w:eastAsia="es-CO"/>
-        </w:rPr>
-      </w:pPr>
-    </w:p>
-    <w:p>
-      <w:pPr>
-        <w:rPr>
-          <w:lang w:val="es-MX" w:eastAsia="es-CO"/>
-        </w:rPr>
-      </w:pPr>
-    </w:p>
-    <w:p>
-      <w:pPr>
         <w:pStyle w:val="Heading2"/>
       </w:pPr>
       <w:bookmarkStart w:id="3" w:name="_Toc141113662"/>
       <w:r>
-        <w:lastRenderedPageBreak/>
         <w:t>Características</w:t>
       </w:r>
       <w:bookmarkEnd w:id="3"/>
@@ -5173,6 +5176,7 @@
           <w:bCs/>
           <w:lang w:val="es-MX" w:eastAsia="es-CO"/>
         </w:rPr>
+        <w:lastRenderedPageBreak/>
         <w:t>Punto a punt</w:t>
       </w:r>
       <w:r>
@@ -5293,14 +5297,7 @@
         <w:rPr>
           <w:lang w:val="es-MX" w:eastAsia="es-CO"/>
         </w:rPr>
-        <w:t xml:space="preserve"> viajará de manera directa o indirecta, mientras exista un controlador que enrute los datos al destino indicado. La información será procesada por el cable en ambas direcciones y lo hará a una velocidad aproximada de 10/100 Mbps y tendrá en sus dos extremos una resistencia (terminador). Es posible conectar al bus una buena cantidad de computadores o equipos y, si alguno de los computadores llega a fallar, la comunicación se podrá mantener, pero, en cambio, si la falla se presenta en el bus, entonces no sucederá lo mismo. Existen varios tipos de cableado, entre los que se </w:t>
-      </w:r>
-      <w:r>
-        <w:rPr>
-          <w:lang w:val="es-MX" w:eastAsia="es-CO"/>
-        </w:rPr>
-        <w:lastRenderedPageBreak/>
-        <w:t>puede encontrar el cableado coaxial, el par trenzado o la denominada fibra óptica. En una topología de bus, cada uno de los equipos o computadores está conectado a un segmento común de cable de red.</w:t>
+        <w:t xml:space="preserve"> viajará de manera directa o indirecta, mientras exista un controlador que enrute los datos al destino indicado. La información será procesada por el cable en ambas direcciones y lo hará a una velocidad aproximada de 10/100 Mbps y tendrá en sus dos extremos una resistencia (terminador). Es posible conectar al bus una buena cantidad de computadores o equipos y, si alguno de los computadores llega a fallar, la comunicación se podrá mantener, pero, en cambio, si la falla se presenta en el bus, entonces no sucederá lo mismo. Existen varios tipos de cableado, entre los que se puede encontrar el cableado coaxial, el par trenzado o la denominada fibra óptica. En una topología de bus, cada uno de los equipos o computadores está conectado a un segmento común de cable de red.</w:t>
       </w:r>
     </w:p>
     <w:p>
@@ -5320,48 +5317,26 @@
           <w:bCs/>
           <w:lang w:val="es-MX" w:eastAsia="es-CO"/>
         </w:rPr>
-        <w:t>Topología en anillo</w:t>
-      </w:r>
-      <w:r>
-        <w:rPr>
-          <w:lang w:val="es-MX" w:eastAsia="es-CO"/>
-        </w:rPr>
-        <w:t xml:space="preserve">. </w:t>
-      </w:r>
-      <w:r>
-        <w:rPr>
-          <w:lang w:val="es-MX" w:eastAsia="es-CO"/>
-        </w:rPr>
-        <w:t>En la topología en anillo, cuando el nodo central es pasivo, el nodo origen ha de tener la capacidad de tolerar un eco de su transmisión. Una red, en estrella activa, tiene un nodo central activo que, generalmente, cuenta con los medios necesarios para prevenir problemas afines al eco.</w:t>
-      </w:r>
-    </w:p>
-    <w:p>
-      <w:pPr>
-        <w:pStyle w:val="ListParagraph"/>
-        <w:ind w:left="1429" w:firstLine="0"/>
-        <w:rPr>
-          <w:lang w:val="es-MX" w:eastAsia="es-CO"/>
-        </w:rPr>
-      </w:pPr>
-      <w:r>
-        <w:rPr>
-          <w:lang w:val="es-MX" w:eastAsia="es-CO"/>
-        </w:rPr>
-        <w:t xml:space="preserve">La red en </w:t>
-      </w:r>
-      <w:proofErr w:type="gramStart"/>
-      <w:r>
-        <w:rPr>
-          <w:lang w:val="es-MX" w:eastAsia="es-CO"/>
-        </w:rPr>
-        <w:t>anillo,</w:t>
-      </w:r>
-      <w:proofErr w:type="gramEnd"/>
-      <w:r>
-        <w:rPr>
-          <w:lang w:val="es-MX" w:eastAsia="es-CO"/>
-        </w:rPr>
-        <w:t xml:space="preserve"> es básicamente una topología de red a través de la cual, cada estación tiene una única conexión de entrada y otra de salida. Cada estación cuenta con un receptor y un transmisor que tiene como función ser traductor, es decir, que pasa la señal a la estación siguiente. A través de un token, conocido también como testigo. La comunicación, en este tipo de red, es permitida; es así como se logran evitar las probables pérdidas de información por colisiones.</w:t>
+        <w:t>La topología en estrella.</w:t>
+      </w:r>
+      <w:r>
+        <w:rPr>
+          <w:lang w:val="es-MX" w:eastAsia="es-CO"/>
+        </w:rPr>
+        <w:t xml:space="preserve"> </w:t>
+      </w:r>
+      <w:r>
+        <w:rPr>
+          <w:lang w:val="es-MX" w:eastAsia="es-CO"/>
+        </w:rPr>
+        <w:t xml:space="preserve">Esta topología reduce la posibilidad de que la red falle, conectando todos los computadores a un nodo central. Cuando se pone a una red basada en la topología estrella, este concentrador central </w:t>
+      </w:r>
+      <w:r>
+        <w:rPr>
+          <w:lang w:val="es-MX" w:eastAsia="es-CO"/>
+        </w:rPr>
+        <w:lastRenderedPageBreak/>
+        <w:t>vuelve a enviar todas las transmisiones recibidas de cualquier computador periférico a todos los computadores periféricos de la red; algunas veces, incluso, al computador que lo envió. Todos los computadores o equipos periféricos se pueden comunicar con los demás recibiendo del computador central solamente. Una falla en la línea de conexión de cualquier computador con el computador central provocaría el aislamiento de ese nodo respecto a los demás, pero el resto de los sistemas permanecería intacto.</w:t>
       </w:r>
     </w:p>
     <w:p>
@@ -5381,19 +5356,19 @@
           <w:bCs/>
           <w:lang w:val="es-MX" w:eastAsia="es-CO"/>
         </w:rPr>
-        <w:t>La topología en árbol.</w:t>
-      </w:r>
-      <w:r>
-        <w:rPr>
-          <w:lang w:val="es-MX" w:eastAsia="es-CO"/>
-        </w:rPr>
-        <w:t xml:space="preserve"> </w:t>
-      </w:r>
-      <w:r>
-        <w:rPr>
-          <w:lang w:val="es-MX" w:eastAsia="es-CO"/>
-        </w:rPr>
-        <w:t>A la topología en árbol también se le conoce como topología jerárquica y se le puede definir como la colección de redes, en estrella, que tiene un orden jerárquico. Esta tipología de árbol cuenta con nodos periféricos individuales que requieren tanto transmitir como hacer recepción, únicamente, de otro nodo; y no se requiere, que actúen como repetidores o regeneradores. La función del nodo central es posible distribuirla, de manera contraria a como se hace en las redes en estrella.</w:t>
+        <w:t>Topología en anillo</w:t>
+      </w:r>
+      <w:r>
+        <w:rPr>
+          <w:lang w:val="es-MX" w:eastAsia="es-CO"/>
+        </w:rPr>
+        <w:t xml:space="preserve">. </w:t>
+      </w:r>
+      <w:r>
+        <w:rPr>
+          <w:lang w:val="es-MX" w:eastAsia="es-CO"/>
+        </w:rPr>
+        <w:t>En la topología en anillo, cuando el nodo central es pasivo, el nodo origen ha de tener la capacidad de tolerar un eco de su transmisión. Una red, en estrella activa, tiene un nodo central activo que, generalmente, cuenta con los medios necesarios para prevenir problemas afines al eco.</w:t>
       </w:r>
     </w:p>
     <w:p>
@@ -5408,7 +5383,21 @@
         <w:rPr>
           <w:lang w:val="es-MX" w:eastAsia="es-CO"/>
         </w:rPr>
-        <w:t>Como en las redes en estrella convencionales, los nodos individuales podrían permanecer aislados de la red por un fallo puntual en la ruta de conexión del nodo.</w:t>
+        <w:t xml:space="preserve">La red en </w:t>
+      </w:r>
+      <w:proofErr w:type="gramStart"/>
+      <w:r>
+        <w:rPr>
+          <w:lang w:val="es-MX" w:eastAsia="es-CO"/>
+        </w:rPr>
+        <w:t>anillo,</w:t>
+      </w:r>
+      <w:proofErr w:type="gramEnd"/>
+      <w:r>
+        <w:rPr>
+          <w:lang w:val="es-MX" w:eastAsia="es-CO"/>
+        </w:rPr>
+        <w:t xml:space="preserve"> es básicamente una topología de red a través de la cual, cada estación tiene una única conexión de entrada y otra de salida. Cada estación cuenta con un receptor y un transmisor que tiene como función ser traductor, es decir, que pasa la señal a la estación siguiente. A través de un token, conocido también como testigo. La comunicación, en este tipo de red, es permitida; es así como se logran evitar las probables pérdidas de información por colisiones.</w:t>
       </w:r>
     </w:p>
     <w:p>
@@ -5428,26 +5417,41 @@
           <w:bCs/>
           <w:lang w:val="es-MX" w:eastAsia="es-CO"/>
         </w:rPr>
+        <w:t>La topología en árbol.</w:t>
+      </w:r>
+      <w:r>
+        <w:rPr>
+          <w:lang w:val="es-MX" w:eastAsia="es-CO"/>
+        </w:rPr>
+        <w:t xml:space="preserve"> </w:t>
+      </w:r>
+      <w:r>
+        <w:rPr>
+          <w:lang w:val="es-MX" w:eastAsia="es-CO"/>
+        </w:rPr>
+        <w:t xml:space="preserve">A la topología en árbol también se le conoce como topología jerárquica y se le puede definir como la colección de redes, en estrella, que tiene un orden jerárquico. Esta tipología de árbol cuenta con nodos periféricos individuales que requieren tanto transmitir como hacer recepción, únicamente, de otro nodo; y no se requiere, que actúen como </w:t>
+      </w:r>
+      <w:r>
+        <w:rPr>
+          <w:lang w:val="es-MX" w:eastAsia="es-CO"/>
+        </w:rPr>
         <w:lastRenderedPageBreak/>
-        <w:t>Topología en malla.</w:t>
-      </w:r>
-      <w:r>
-        <w:rPr>
-          <w:lang w:val="es-MX" w:eastAsia="es-CO"/>
-        </w:rPr>
-        <w:t xml:space="preserve"> </w:t>
-      </w:r>
-      <w:r>
-        <w:rPr>
-          <w:lang w:val="es-MX" w:eastAsia="es-CO"/>
-        </w:rPr>
-        <w:t>La topología de red mallada tiene como finalidad tener conectado cada nodo, a todos los nodos. De esta manera es posible dirigir los mensajes de un nodo a otro por diferentes caminos. Si la red de malla está totalmente conectada, no puede existir ninguna clase de interrupción en las comunicaciones. Cada servidor tiene sus propias conexiones con todos los demás servidores</w:t>
-      </w:r>
-      <w:r>
-        <w:rPr>
-          <w:lang w:val="es-MX" w:eastAsia="es-CO"/>
-        </w:rPr>
-        <w:t>.</w:t>
+        <w:t>repetidores o regeneradores. La función del nodo central es posible distribuirla, de manera contraria a como se hace en las redes en estrella.</w:t>
+      </w:r>
+    </w:p>
+    <w:p>
+      <w:pPr>
+        <w:pStyle w:val="ListParagraph"/>
+        <w:ind w:left="1429" w:firstLine="0"/>
+        <w:rPr>
+          <w:lang w:val="es-MX" w:eastAsia="es-CO"/>
+        </w:rPr>
+      </w:pPr>
+      <w:r>
+        <w:rPr>
+          <w:lang w:val="es-MX" w:eastAsia="es-CO"/>
+        </w:rPr>
+        <w:t>Como en las redes en estrella convencionales, los nodos individuales podrían permanecer aislados de la red por un fallo puntual en la ruta de conexión del nodo.</w:t>
       </w:r>
     </w:p>
     <w:p>
@@ -5467,6 +5471,44 @@
           <w:bCs/>
           <w:lang w:val="es-MX" w:eastAsia="es-CO"/>
         </w:rPr>
+        <w:t>Topología en malla.</w:t>
+      </w:r>
+      <w:r>
+        <w:rPr>
+          <w:lang w:val="es-MX" w:eastAsia="es-CO"/>
+        </w:rPr>
+        <w:t xml:space="preserve"> </w:t>
+      </w:r>
+      <w:r>
+        <w:rPr>
+          <w:lang w:val="es-MX" w:eastAsia="es-CO"/>
+        </w:rPr>
+        <w:t>La topología de red mallada tiene como finalidad tener conectado cada nodo, a todos los nodos. De esta manera es posible dirigir los mensajes de un nodo a otro por diferentes caminos. Si la red de malla está totalmente conectada, no puede existir ninguna clase de interrupción en las comunicaciones. Cada servidor tiene sus propias conexiones con todos los demás servidores</w:t>
+      </w:r>
+      <w:r>
+        <w:rPr>
+          <w:lang w:val="es-MX" w:eastAsia="es-CO"/>
+        </w:rPr>
+        <w:t>.</w:t>
+      </w:r>
+    </w:p>
+    <w:p>
+      <w:pPr>
+        <w:pStyle w:val="ListParagraph"/>
+        <w:numPr>
+          <w:ilvl w:val="0"/>
+          <w:numId w:val="53"/>
+        </w:numPr>
+        <w:rPr>
+          <w:lang w:val="es-MX" w:eastAsia="es-CO"/>
+        </w:rPr>
+      </w:pPr>
+      <w:r>
+        <w:rPr>
+          <w:b/>
+          <w:bCs/>
+          <w:lang w:val="es-MX" w:eastAsia="es-CO"/>
+        </w:rPr>
         <w:t>Topología híbrida o mixta.</w:t>
       </w:r>
       <w:r>
@@ -5620,6 +5662,7 @@
           <w:bCs/>
           <w:lang w:val="es-MX" w:eastAsia="es-CO"/>
         </w:rPr>
+        <w:lastRenderedPageBreak/>
         <w:t>WAN (red de área amplia)</w:t>
       </w:r>
       <w:r>
@@ -5700,7 +5743,6 @@
           <w:bCs/>
           <w:lang w:val="es-MX" w:eastAsia="es-CO"/>
         </w:rPr>
-        <w:lastRenderedPageBreak/>
         <w:t>PAN (red de área personal)</w:t>
       </w:r>
       <w:r>
@@ -5924,27 +5966,12 @@
         <w:rPr>
           <w:lang w:val="es-MX" w:eastAsia="es-CO"/>
         </w:rPr>
+        <w:lastRenderedPageBreak/>
         <w:t>En la siguiente tabla, entérese de cuáles son esas capas y las especificidades de cada una de ellas:</w:t>
       </w:r>
     </w:p>
     <w:p>
       <w:pPr>
-        <w:ind w:firstLine="0"/>
-        <w:rPr>
-          <w:lang w:val="es-MX" w:eastAsia="es-CO"/>
-        </w:rPr>
-      </w:pPr>
-    </w:p>
-    <w:p>
-      <w:pPr>
-        <w:ind w:firstLine="0"/>
-        <w:rPr>
-          <w:lang w:val="es-MX" w:eastAsia="es-CO"/>
-        </w:rPr>
-      </w:pPr>
-    </w:p>
-    <w:p>
-      <w:pPr>
         <w:pStyle w:val="Tabla"/>
         <w:rPr>
           <w:lang w:val="es-MX" w:eastAsia="es-CO"/>
@@ -5954,7 +5981,6 @@
         <w:rPr>
           <w:lang w:val="es-MX" w:eastAsia="es-CO"/>
         </w:rPr>
-        <w:lastRenderedPageBreak/>
         <w:t>Modelo de referencia de Interconexión de Sistemas Abiertos</w:t>
       </w:r>
     </w:p>
@@ -6585,6 +6611,7 @@
         <w:rPr>
           <w:lang w:val="es-MX" w:eastAsia="es-CO"/>
         </w:rPr>
+        <w:lastRenderedPageBreak/>
         <w:t xml:space="preserve">Los protocolos TCP/IP son un conjunto de reglas para formatos de mensajes y procedimientos, que permiten que el </w:t>
       </w:r>
       <w:r>
@@ -6623,7 +6650,7 @@
           <w:rStyle w:val="Extranjerismo"/>
           <w:lang w:val="es-MX" w:eastAsia="es-CO"/>
         </w:rPr>
-        <w:t>softwares</w:t>
+        <w:t>software</w:t>
       </w:r>
       <w:r>
         <w:rPr>
@@ -6648,7 +6675,6 @@
         <w:rPr>
           <w:lang w:val="es-MX" w:eastAsia="es-CO"/>
         </w:rPr>
-        <w:lastRenderedPageBreak/>
         <w:t>Despliegue el recurso que se muestra a continuación para tener un primer acercamiento conceptual a los protocolos TCP/IP y descubra cómo estos se disponen en capas.</w:t>
       </w:r>
     </w:p>
@@ -7227,6 +7253,7 @@
           <w:bCs/>
           <w:lang w:val="es-MX" w:eastAsia="es-CO"/>
         </w:rPr>
+        <w:lastRenderedPageBreak/>
         <w:t>TCP</w:t>
       </w:r>
       <w:r>
@@ -7310,7 +7337,6 @@
           <w:bCs/>
           <w:lang w:val="es-MX" w:eastAsia="es-CO"/>
         </w:rPr>
-        <w:lastRenderedPageBreak/>
         <w:t>Capa de internet del modelo TCP/IP</w:t>
       </w:r>
       <w:r>
@@ -7558,7 +7584,55 @@
         <w:rPr>
           <w:lang w:val="es-MX" w:eastAsia="es-CO"/>
         </w:rPr>
-        <w:t>): asiste al protocolo IP a guiar los datos solventando la dirección hardware o MAC.</w:t>
+        <w:t xml:space="preserve">): asiste al protocolo IP a guiar los datos solventando la dirección </w:t>
+      </w:r>
+      <w:r>
+        <w:rPr>
+          <w:rStyle w:val="Extranjerismo"/>
+        </w:rPr>
+        <w:t>“</w:t>
+      </w:r>
+      <w:r>
+        <w:rPr>
+          <w:rStyle w:val="Extranjerismo"/>
+        </w:rPr>
+        <w:t>hardware</w:t>
+      </w:r>
+      <w:r>
+        <w:rPr>
+          <w:rStyle w:val="Extranjerismo"/>
+        </w:rPr>
+        <w:t>”</w:t>
+      </w:r>
+      <w:r>
+        <w:rPr>
+          <w:rStyle w:val="Extranjerismo"/>
+        </w:rPr>
+        <w:t xml:space="preserve"> o </w:t>
+      </w:r>
+      <w:r>
+        <w:rPr>
+          <w:rStyle w:val="Extranjerismo"/>
+        </w:rPr>
+        <w:t>“</w:t>
+      </w:r>
+      <w:r>
+        <w:rPr>
+          <w:rStyle w:val="Extranjerismo"/>
+        </w:rPr>
+        <w:t>MAC</w:t>
+      </w:r>
+      <w:r>
+        <w:rPr>
+          <w:rStyle w:val="Extranjerismo"/>
+        </w:rPr>
+        <w:t>”</w:t>
+      </w:r>
+      <w:r>
+        <w:rPr>
+          <w:rStyle w:val="Extranjerismo"/>
+        </w:rPr>
+        <w:t>.</w:t>
       </w:r>
     </w:p>
     <w:p>
@@ -7660,7 +7734,31 @@
         <w:rPr>
           <w:lang w:val="es-MX" w:eastAsia="es-CO"/>
         </w:rPr>
-        <w:t>): igual que el ARP pero al revés, o sea, dada la MAC te regresa la IP.</w:t>
+        <w:t xml:space="preserve">): igual que el ARP pero al revés, o sea, dada la </w:t>
+      </w:r>
+      <w:r>
+        <w:rPr>
+          <w:lang w:val="es-MX" w:eastAsia="es-CO"/>
+        </w:rPr>
+        <w:t>“</w:t>
+      </w:r>
+      <w:r>
+        <w:rPr>
+          <w:rStyle w:val="Extranjerismo"/>
+        </w:rPr>
+        <w:t>MAC</w:t>
+      </w:r>
+      <w:r>
+        <w:rPr>
+          <w:lang w:val="es-MX" w:eastAsia="es-CO"/>
+        </w:rPr>
+        <w:t>”</w:t>
+      </w:r>
+      <w:r>
+        <w:rPr>
+          <w:lang w:val="es-MX" w:eastAsia="es-CO"/>
+        </w:rPr>
+        <w:t xml:space="preserve"> te regresa la IP.</w:t>
       </w:r>
     </w:p>
     <w:p>
@@ -8050,6 +8148,7 @@
           <w:bCs/>
           <w:lang w:val="es-MX" w:eastAsia="es-CO"/>
         </w:rPr>
+        <w:lastRenderedPageBreak/>
         <w:t>“</w:t>
       </w:r>
       <w:r>
@@ -8198,7 +8297,6 @@
       </w:pPr>
       <w:bookmarkStart w:id="7" w:name="_Toc141113666"/>
       <w:r>
-        <w:lastRenderedPageBreak/>
         <w:t>Protocolos IPv4 e IPv6</w:t>
       </w:r>
       <w:bookmarkEnd w:id="7"/>
@@ -8260,7 +8358,21 @@
         <w:rPr>
           <w:lang w:val="es-MX" w:eastAsia="es-CO"/>
         </w:rPr>
-        <w:t xml:space="preserve"> 4 (IPv4), conocido como el sistema de identificación que usa internet para enviar información entre los dispositivos, maneja direcciones de 32 bits con hasta 12 caracteres, en cuatro bloques de 3 caracteres cada uno, por ejemplo 232.337.134.121. Luego, el DNS traduce esos datos en nombres de dominio como "ejemplo.es", ajustando todos los dígitos.</w:t>
+        <w:t xml:space="preserve"> 4 (</w:t>
+      </w:r>
+      <w:proofErr w:type="spellStart"/>
+      <w:r>
+        <w:rPr>
+          <w:lang w:val="es-MX" w:eastAsia="es-CO"/>
+        </w:rPr>
+        <w:t>IPv4</w:t>
+      </w:r>
+      <w:proofErr w:type="spellEnd"/>
+      <w:r>
+        <w:rPr>
+          <w:lang w:val="es-MX" w:eastAsia="es-CO"/>
+        </w:rPr>
+        <w:t>), conocido como el sistema de identificación que usa internet para enviar información entre los dispositivos, maneja direcciones de 32 bits con hasta 12 caracteres, en cuatro bloques de 3 caracteres cada uno, por ejemplo 232.337.134.121. Luego, el DNS traduce esos datos en nombres de dominio como "ejemplo.es", ajustando todos los dígitos.</w:t>
       </w:r>
     </w:p>
     <w:p>
@@ -8320,7 +8432,21 @@
         <w:rPr>
           <w:lang w:val="es-MX" w:eastAsia="es-CO"/>
         </w:rPr>
-        <w:t xml:space="preserve"> 6 (IPv6); su espacio de direcciones es de 128-bits. Este protocolo aumenta el tamaño de la dirección IP de 32 bits a 128 bits para así resistir más niveles en la jerarquía de direccionamiento y un número mayor de nodos direccionables. El diseño del protocolo suma muchos beneficios en seguridad: una mayor capacidad de transmisión, manejo de calidad de servicio y mejora la facilidad de administración.</w:t>
+        <w:t xml:space="preserve"> 6 (</w:t>
+      </w:r>
+      <w:proofErr w:type="spellStart"/>
+      <w:r>
+        <w:rPr>
+          <w:lang w:val="es-MX" w:eastAsia="es-CO"/>
+        </w:rPr>
+        <w:t>IPv6</w:t>
+      </w:r>
+      <w:proofErr w:type="spellEnd"/>
+      <w:r>
+        <w:rPr>
+          <w:lang w:val="es-MX" w:eastAsia="es-CO"/>
+        </w:rPr>
+        <w:t>); su espacio de direcciones es de 128-bits. Este protocolo aumenta el tamaño de la dirección IP de 32 bits a 128 bits para así resistir más niveles en la jerarquía de direccionamiento y un número mayor de nodos direccionables. El diseño del protocolo suma muchos beneficios en seguridad: una mayor capacidad de transmisión, manejo de calidad de servicio y mejora la facilidad de administración.</w:t>
       </w:r>
     </w:p>
     <w:p>
@@ -8393,6 +8519,7 @@
           <w:bCs/>
           <w:lang w:val="es-MX" w:eastAsia="es-CO"/>
         </w:rPr>
+        <w:lastRenderedPageBreak/>
         <w:t>Mayor movilidad, mejor seguridad</w:t>
       </w:r>
       <w:r>
@@ -8431,7 +8558,6 @@
           <w:bCs/>
           <w:lang w:val="es-MX" w:eastAsia="es-CO"/>
         </w:rPr>
-        <w:lastRenderedPageBreak/>
         <w:t>Reducción de costos y más aplicaciones y servicios</w:t>
       </w:r>
       <w:r>
@@ -8450,7 +8576,33 @@
         <w:rPr>
           <w:lang w:val="es-MX" w:eastAsia="es-CO"/>
         </w:rPr>
-        <w:t>Podrá reducir los costos al implementar la solución de IPv6; en este sentido los costos podrían ser mayores de no implementarse el nuevo protocolo. Además, se facilitará la aparición de nuevas aplicaciones y servicios sobre una gran variedad de plataformas.</w:t>
+        <w:t xml:space="preserve">Podrá reducir los costos al implementar la solución de </w:t>
+      </w:r>
+      <w:proofErr w:type="spellStart"/>
+      <w:r>
+        <w:rPr>
+          <w:lang w:val="es-MX" w:eastAsia="es-CO"/>
+        </w:rPr>
+        <w:t>IPv6</w:t>
+      </w:r>
+      <w:proofErr w:type="spellEnd"/>
+      <w:r>
+        <w:rPr>
+          <w:lang w:val="es-MX" w:eastAsia="es-CO"/>
+        </w:rPr>
+        <w:t>; en este sentido</w:t>
+      </w:r>
+      <w:r>
+        <w:rPr>
+          <w:lang w:val="es-MX" w:eastAsia="es-CO"/>
+        </w:rPr>
+        <w:t>,</w:t>
+      </w:r>
+      <w:r>
+        <w:rPr>
+          <w:lang w:val="es-MX" w:eastAsia="es-CO"/>
+        </w:rPr>
+        <w:t xml:space="preserve"> los costos podrían ser mayores de no implementarse el nuevo protocolo. Además, se facilitará la aparición de nuevas aplicaciones y servicios sobre una gran variedad de plataformas.</w:t>
       </w:r>
     </w:p>
     <w:p>
@@ -8530,7 +8682,21 @@
         <w:rPr>
           <w:lang w:val="es-MX" w:eastAsia="es-CO"/>
         </w:rPr>
-        <w:t xml:space="preserve">os Proveedores de Servicio de internet, PSI, tendrán que preparar el proceso de transición de IPv6, mediante la creación de un </w:t>
+        <w:t xml:space="preserve">os Proveedores de Servicio de internet, PSI, tendrán que preparar el proceso de transición de </w:t>
+      </w:r>
+      <w:proofErr w:type="spellStart"/>
+      <w:r>
+        <w:rPr>
+          <w:lang w:val="es-MX" w:eastAsia="es-CO"/>
+        </w:rPr>
+        <w:t>IPv6</w:t>
+      </w:r>
+      <w:proofErr w:type="spellEnd"/>
+      <w:r>
+        <w:rPr>
+          <w:lang w:val="es-MX" w:eastAsia="es-CO"/>
+        </w:rPr>
+        <w:t xml:space="preserve">, mediante la creación de un </w:t>
       </w:r>
       <w:r>
         <w:rPr>
@@ -8557,7 +8723,35 @@
         <w:rPr>
           <w:lang w:val="es-MX" w:eastAsia="es-CO"/>
         </w:rPr>
-        <w:t xml:space="preserve"> nativo de IPv6 que apoye a los clientes en el enrutamiento de las nuevas direcciones IPv6, a fin de garantizar la publicación de servicios y aplicaciones que se consideren pertinentes hacia internet.</w:t>
+        <w:t xml:space="preserve"> nativo de </w:t>
+      </w:r>
+      <w:proofErr w:type="spellStart"/>
+      <w:r>
+        <w:rPr>
+          <w:lang w:val="es-MX" w:eastAsia="es-CO"/>
+        </w:rPr>
+        <w:t>IPv6</w:t>
+      </w:r>
+      <w:proofErr w:type="spellEnd"/>
+      <w:r>
+        <w:rPr>
+          <w:lang w:val="es-MX" w:eastAsia="es-CO"/>
+        </w:rPr>
+        <w:t xml:space="preserve"> que apoye a los clientes en el enrutamiento de las nuevas direcciones </w:t>
+      </w:r>
+      <w:proofErr w:type="spellStart"/>
+      <w:r>
+        <w:rPr>
+          <w:lang w:val="es-MX" w:eastAsia="es-CO"/>
+        </w:rPr>
+        <w:t>IPv6</w:t>
+      </w:r>
+      <w:proofErr w:type="spellEnd"/>
+      <w:r>
+        <w:rPr>
+          <w:lang w:val="es-MX" w:eastAsia="es-CO"/>
+        </w:rPr>
+        <w:t>, a fin de garantizar la publicación de servicios y aplicaciones que se consideren pertinentes hacia internet.</w:t>
       </w:r>
     </w:p>
     <w:p>
@@ -8595,7 +8789,19 @@
         <w:rPr>
           <w:lang w:val="es-MX" w:eastAsia="es-CO"/>
         </w:rPr>
-        <w:t>La implementación de IPv6 será un proceso gradual, cuya responsabilidad no será del gobierno sino del proveedor del servicio de internet directamente y no deberá generar costos directos.</w:t>
+        <w:t>La implementación de IPv6 será un proceso gradual, cuya responsabilidad no será del gobierno</w:t>
+      </w:r>
+      <w:r>
+        <w:rPr>
+          <w:lang w:val="es-MX" w:eastAsia="es-CO"/>
+        </w:rPr>
+        <w:t>,</w:t>
+      </w:r>
+      <w:r>
+        <w:rPr>
+          <w:lang w:val="es-MX" w:eastAsia="es-CO"/>
+        </w:rPr>
+        <w:t xml:space="preserve"> sino del proveedor del servicio de internet directamente y no deberá generar costos directos.</w:t>
       </w:r>
     </w:p>
     <w:p>
@@ -8604,6 +8810,7 @@
       </w:pPr>
       <w:bookmarkStart w:id="8" w:name="_Toc141113667"/>
       <w:r>
+        <w:lastRenderedPageBreak/>
         <w:t>Enrutamiento IP</w:t>
       </w:r>
       <w:bookmarkEnd w:id="8"/>
@@ -8665,7 +8872,6 @@
         <w:rPr>
           <w:lang w:val="es-MX" w:eastAsia="es-CO"/>
         </w:rPr>
-        <w:lastRenderedPageBreak/>
         <w:t>Algunas de sus utilidades son, entre otras, poder hallar redes remotas, conservar la información de enrutamiento actualizada, elegir el mejor camino hacia las redes de destino, poder encontrar un mejor camino nuevo si la ruta actual deja de estar disponible.</w:t>
       </w:r>
     </w:p>
@@ -8928,7 +9134,7 @@
         <w:rPr>
           <w:lang w:val="es-MX" w:eastAsia="es-CO"/>
         </w:rPr>
-        <w:t xml:space="preserve"> Se basa en la comunicación, por medio de broadcasts, entre los </w:t>
+        <w:t xml:space="preserve"> Se basa en la comunicación, por medio de </w:t>
       </w:r>
       <w:r>
         <w:rPr>
@@ -8936,6 +9142,36 @@
         </w:rPr>
         <w:t>“</w:t>
       </w:r>
+      <w:r>
+        <w:rPr>
+          <w:rStyle w:val="Extranjerismo"/>
+        </w:rPr>
+        <w:t>broadcasts</w:t>
+      </w:r>
+      <w:r>
+        <w:rPr>
+          <w:rStyle w:val="Extranjerismo"/>
+        </w:rPr>
+        <w:t>”</w:t>
+      </w:r>
+      <w:r>
+        <w:rPr>
+          <w:rStyle w:val="Extranjerismo"/>
+        </w:rPr>
+        <w:t>,</w:t>
+      </w:r>
+      <w:r>
+        <w:rPr>
+          <w:lang w:val="es-MX" w:eastAsia="es-CO"/>
+        </w:rPr>
+        <w:t xml:space="preserve"> entre los </w:t>
+      </w:r>
+      <w:r>
+        <w:rPr>
+          <w:rStyle w:val="Extranjerismo"/>
+        </w:rPr>
+        <w:t>“</w:t>
+      </w:r>
       <w:proofErr w:type="spellStart"/>
       <w:r>
         <w:rPr>
@@ -8962,7 +9198,19 @@
         <w:rPr>
           <w:lang w:val="es-MX" w:eastAsia="es-CO"/>
         </w:rPr>
-        <w:t xml:space="preserve"> Para hallar las mejores rutas los </w:t>
+        <w:t xml:space="preserve"> Para hallar las mejores rutas</w:t>
+      </w:r>
+      <w:r>
+        <w:rPr>
+          <w:lang w:val="es-MX" w:eastAsia="es-CO"/>
+        </w:rPr>
+        <w:t>,</w:t>
+      </w:r>
+      <w:r>
+        <w:rPr>
+          <w:lang w:val="es-MX" w:eastAsia="es-CO"/>
+        </w:rPr>
+        <w:t xml:space="preserve"> los </w:t>
       </w:r>
       <w:r>
         <w:rPr>
@@ -9025,7 +9273,6 @@
                 <w:sz w:val="28"/>
                 <w:szCs w:val="24"/>
               </w:rPr>
-              <w:lastRenderedPageBreak/>
               <w:t>Ventajas</w:t>
             </w:r>
           </w:p>
@@ -9162,37 +9409,36 @@
                 <w:sz w:val="28"/>
                 <w:szCs w:val="24"/>
               </w:rPr>
-              <w:t xml:space="preserve">Consume muchos recursos </w:t>
-            </w:r>
-            <w:r>
-              <w:rPr>
-                <w:sz w:val="28"/>
-                <w:szCs w:val="28"/>
-              </w:rPr>
-              <w:t>del </w:t>
+              <w:t xml:space="preserve">Consume muchos recursos del </w:t>
             </w:r>
             <w:r>
               <w:rPr>
                 <w:rStyle w:val="Extranjerismo"/>
                 <w:sz w:val="28"/>
-                <w:szCs w:val="28"/>
-              </w:rPr>
-              <w:t>“router”</w:t>
-            </w:r>
-            <w:r>
-              <w:rPr>
-                <w:rStyle w:val="Extranjerismo"/>
-                <w:sz w:val="28"/>
-                <w:szCs w:val="28"/>
-              </w:rPr>
-              <w:t>,</w:t>
+                <w:szCs w:val="24"/>
+              </w:rPr>
+              <w:t xml:space="preserve">“router”, </w:t>
             </w:r>
             <w:r>
               <w:rPr>
                 <w:sz w:val="28"/>
                 <w:szCs w:val="24"/>
               </w:rPr>
-              <w:t xml:space="preserve"> así como banda ancha (Esto dependerá del tipo de protocolo que se suela usar.</w:t>
+              <w:t>así como banda ancha. Esto dependerá del tipo de protocolo que se suel</w:t>
+            </w:r>
+            <w:r>
+              <w:rPr>
+                <w:sz w:val="28"/>
+                <w:szCs w:val="24"/>
+              </w:rPr>
+              <w:t>a</w:t>
+            </w:r>
+            <w:r>
+              <w:rPr>
+                <w:sz w:val="28"/>
+                <w:szCs w:val="24"/>
+              </w:rPr>
+              <w:t xml:space="preserve"> usar.</w:t>
             </w:r>
           </w:p>
         </w:tc>
@@ -9479,7 +9725,19 @@
               <w:rPr>
                 <w:lang w:val="es-MX"/>
               </w:rPr>
-              <w:t xml:space="preserve">Existen entidades encargadas de elaborar normatividad de nivel técnico, las cuales, apoyadas por equipos para la definición de estándares, permiten establecer un marco de trabajo para abordar problemas comunes en las organizaciones. La Organización Internacional de Normalización es la encargada de la creación de estándares internacionales. Está conformada por varias organizaciones internacionales de normalización para promover el uso de derivativos industriales y comerciales a nivel mundial. La </w:t>
+              <w:t xml:space="preserve">Existen entidades encargadas de elaborar normatividad de nivel técnico, las cuales, apoyadas por equipos para la definición de estándares, permiten establecer un marco de trabajo para abordar problemas comunes en las organizaciones. La Organización Internacional de Normalización es la encargada de la creación de estándares internacionales. Está conformada por varias organizaciones internacionales de normalización para promover el uso de </w:t>
+            </w:r>
+            <w:r>
+              <w:rPr>
+                <w:lang w:val="es-MX"/>
+              </w:rPr>
+              <w:t xml:space="preserve">privativos </w:t>
+            </w:r>
+            <w:r>
+              <w:rPr>
+                <w:lang w:val="es-MX"/>
+              </w:rPr>
+              <w:t xml:space="preserve">industriales y comerciales a nivel mundial. La </w:t>
             </w:r>
             <w:r>
               <w:rPr>
@@ -9538,7 +9796,19 @@
               <w:rPr>
                 <w:lang w:val="es-MX"/>
               </w:rPr>
-              <w:t xml:space="preserve"> es una asociación de orden internacional creada para apoyar y patrocinar el desarrollo de metodologías técnicas y certificaciones enfocadas en activos de auditoría y control en sistemas de información. El Comité Consultivo Internacional del Gráfico y Telefónico promueve las recomendaciones técnicas sobre aspectos telefónicos, telegráficos e interfaces de comunicación de datos. El </w:t>
+              <w:t xml:space="preserve"> es una asociación de orden internacional creada para apoyar y patrocinar el desarrollo de metodologías técnicas y certificaciones enfocadas en activos de auditoría y control en sistemas de información. El Comité Consultivo Internacional del </w:t>
+            </w:r>
+            <w:r>
+              <w:rPr>
+                <w:lang w:val="es-MX"/>
+              </w:rPr>
+              <w:t>Teleg</w:t>
+            </w:r>
+            <w:r>
+              <w:rPr>
+                <w:lang w:val="es-MX"/>
+              </w:rPr>
+              <w:t xml:space="preserve">ráfico y Telefónico promueve las recomendaciones técnicas sobre aspectos telefónicos, telegráficos e interfaces de comunicación de datos. El </w:t>
             </w:r>
             <w:r>
               <w:rPr>
@@ -10494,7 +10764,19 @@
         <w:rPr>
           <w:lang w:val="es-MX" w:eastAsia="es-CO"/>
         </w:rPr>
-        <w:t>: se refiere a la afección que se puede generar a la estructura de la organización el método de trabajo que utilicemos o similares.</w:t>
+        <w:t>: se refiere a la afección que se puede generar a la estructura de la organización</w:t>
+      </w:r>
+      <w:r>
+        <w:rPr>
+          <w:lang w:val="es-MX" w:eastAsia="es-CO"/>
+        </w:rPr>
+        <w:t>,</w:t>
+      </w:r>
+      <w:r>
+        <w:rPr>
+          <w:lang w:val="es-MX" w:eastAsia="es-CO"/>
+        </w:rPr>
+        <w:t xml:space="preserve"> el método de trabajo que utilicemos o similares.</w:t>
       </w:r>
     </w:p>
     <w:p>
@@ -10520,7 +10802,19 @@
         <w:rPr>
           <w:lang w:val="es-MX" w:eastAsia="es-CO"/>
         </w:rPr>
-        <w:t xml:space="preserve">: se relaciona mucho con su nombre ya que son proyectos con un contenido técnico significativo. Por ejemplo, </w:t>
+        <w:t>: se relaciona mucho con su nombre</w:t>
+      </w:r>
+      <w:r>
+        <w:rPr>
+          <w:lang w:val="es-MX" w:eastAsia="es-CO"/>
+        </w:rPr>
+        <w:t>,</w:t>
+      </w:r>
+      <w:r>
+        <w:rPr>
+          <w:lang w:val="es-MX" w:eastAsia="es-CO"/>
+        </w:rPr>
+        <w:t xml:space="preserve"> ya que son proyectos con un contenido técnico significativo. Por ejemplo, </w:t>
       </w:r>
       <w:proofErr w:type="spellStart"/>
       <w:r>
@@ -10745,7 +11039,38 @@
         <w:rPr>
           <w:lang w:val="es-MX" w:eastAsia="es-CO"/>
         </w:rPr>
-        <w:t>Es la persona que trabaja de forma independiente, ofreciendo sus servicios a empresas u otras personas, y quien maneja su tiempo y su forma de trabajar de manera autónoma. En ciberseguridad un Freelance puede ayudar a complementar la seguridad digital teniendo en cuenta, entre otras, hacer copias de seguridad, trabajar con antivirus, usar escritorio virtual, proteger conexión a internet, reforzar seguridad de la web.</w:t>
+        <w:t>Es la persona que trabaja de forma independiente, ofreciendo sus servicios a empresas u otras personas, y quien maneja su tiempo y su forma de trabajar de manera autónoma. En ciberseguridad</w:t>
+      </w:r>
+      <w:r>
+        <w:rPr>
+          <w:lang w:val="es-MX" w:eastAsia="es-CO"/>
+        </w:rPr>
+        <w:t>,</w:t>
+      </w:r>
+      <w:r>
+        <w:rPr>
+          <w:lang w:val="es-MX" w:eastAsia="es-CO"/>
+        </w:rPr>
+        <w:t xml:space="preserve"> un </w:t>
+      </w:r>
+      <w:r>
+        <w:rPr>
+          <w:rStyle w:val="Extranjerismo"/>
+          <w:lang w:val="es-MX" w:eastAsia="es-CO"/>
+        </w:rPr>
+        <w:t>“Freelance”.</w:t>
+      </w:r>
+      <w:r>
+        <w:rPr>
+          <w:lang w:val="es-MX" w:eastAsia="es-CO"/>
+        </w:rPr>
+        <w:t xml:space="preserve"> </w:t>
+      </w:r>
+      <w:r>
+        <w:rPr>
+          <w:lang w:val="es-MX" w:eastAsia="es-CO"/>
+        </w:rPr>
+        <w:t xml:space="preserve"> puede ayudar a complementar la seguridad digital teniendo en cuenta, entre otras, hacer copias de seguridad, trabajar con antivirus, usar escritorio virtual, proteger conexión a internet, reforzar seguridad de la web.</w:t>
       </w:r>
     </w:p>
     <w:p>
@@ -11313,7 +11638,31 @@
         <w:rPr>
           <w:lang w:val="es-MX" w:eastAsia="es-CO"/>
         </w:rPr>
-        <w:t>Daño informático; uso de software malicioso.</w:t>
+        <w:t xml:space="preserve">Daño informático; uso de </w:t>
+      </w:r>
+      <w:r>
+        <w:rPr>
+          <w:rStyle w:val="Extranjerismo"/>
+        </w:rPr>
+        <w:t>“</w:t>
+      </w:r>
+      <w:r>
+        <w:rPr>
+          <w:rStyle w:val="Extranjerismo"/>
+        </w:rPr>
+        <w:t>software</w:t>
+      </w:r>
+      <w:r>
+        <w:rPr>
+          <w:rStyle w:val="Extranjerismo"/>
+        </w:rPr>
+        <w:t xml:space="preserve">” </w:t>
+      </w:r>
+      <w:r>
+        <w:rPr>
+          <w:lang w:val="es-MX" w:eastAsia="es-CO"/>
+        </w:rPr>
+        <w:t>malicioso.</w:t>
       </w:r>
     </w:p>
     <w:p>
@@ -11444,7 +11793,19 @@
         <w:rPr>
           <w:lang w:val="es-MX" w:eastAsia="es-CO"/>
         </w:rPr>
-        <w:t xml:space="preserve"> hacen referencia a cualquier información o dispositivo que tenga que ver con el tratamiento de ésta y que sea de valor para la organización.</w:t>
+        <w:t xml:space="preserve"> hacen referencia a cualquier información o dispositivo que tenga que ver con el tratamiento de </w:t>
+      </w:r>
+      <w:r>
+        <w:rPr>
+          <w:lang w:val="es-MX" w:eastAsia="es-CO"/>
+        </w:rPr>
+        <w:t>e</w:t>
+      </w:r>
+      <w:r>
+        <w:rPr>
+          <w:lang w:val="es-MX" w:eastAsia="es-CO"/>
+        </w:rPr>
+        <w:t>sta y que sea de valor para la organización.</w:t>
       </w:r>
     </w:p>
     <w:p>
@@ -12080,7 +12441,19 @@
         <w:rPr>
           <w:lang w:val="es-MX" w:eastAsia="es-CO"/>
         </w:rPr>
-        <w:t>Los activos que pueden estar, o no, en los inventarios, por lo general se encuentran en las aplicaciones que existen en la obtención de información. Otro tipo de activos no pueden estar en el inventario, ya que en este caso dejarían de tener valor.</w:t>
+        <w:t>Los activos que pueden estar, o no, en los inventarios, por lo general</w:t>
+      </w:r>
+      <w:r>
+        <w:rPr>
+          <w:lang w:val="es-MX" w:eastAsia="es-CO"/>
+        </w:rPr>
+        <w:t>,</w:t>
+      </w:r>
+      <w:r>
+        <w:rPr>
+          <w:lang w:val="es-MX" w:eastAsia="es-CO"/>
+        </w:rPr>
+        <w:t xml:space="preserve"> se encuentran en las aplicaciones que existen en la obtención de información. Otro tipo de activos no pueden estar en el inventario, ya que en este caso dejarían de tener valor.</w:t>
       </w:r>
     </w:p>
     <w:p>
@@ -12631,7 +13004,7 @@
         <w:rPr>
           <w:lang w:val="es-MX" w:eastAsia="es-CO"/>
         </w:rPr>
-        <w:t>Las vulnerabilidades y amenazas informáticas se relacionan con los riesgos que se pueden generar para los sistemas y la información de una organización. Este fenómeno es cada vez más frecuente ya que, en la actualidad, existe una alta dependencia digital y de los servicios TI.</w:t>
+        <w:t>Las vulnerabilidades y amenazas informáticas se relacionan con los riesgos que se pueden generar para los sistemas y la información de una organización. Este fenómeno es cada vez más frecuente, ya que en la actualidad existe una alta dependencia digital y de los servicios TI.</w:t>
       </w:r>
     </w:p>
     <w:p>
@@ -12793,7 +13166,19 @@
           <w:lang w:val="es-MX" w:eastAsia="es-CO"/>
         </w:rPr>
         <w:lastRenderedPageBreak/>
-        <w:t>sistemas. Por ello, se recomienda la actualización permanente a las últimas versiones disponibles de las aplicaciones informáticas; los sistemas de protección y operativos. Esto es fundamental ya que contienen múltiples correcciones y ajustes sobre vulnerabilidades ya descubiertas.</w:t>
+        <w:t>sistemas. Por ello, se recomienda la actualización permanente a las últimas versiones disponibles de las aplicaciones informáticas; los sistemas de protección y operativos. Esto es fundamental</w:t>
+      </w:r>
+      <w:r>
+        <w:rPr>
+          <w:lang w:val="es-MX" w:eastAsia="es-CO"/>
+        </w:rPr>
+        <w:t>,</w:t>
+      </w:r>
+      <w:r>
+        <w:rPr>
+          <w:lang w:val="es-MX" w:eastAsia="es-CO"/>
+        </w:rPr>
+        <w:t xml:space="preserve"> ya que contienen múltiples correcciones y ajustes sobre vulnerabilidades ya descubiertas.</w:t>
       </w:r>
     </w:p>
     <w:p>
@@ -13211,12 +13596,20 @@
         </w:rPr>
         <w:t xml:space="preserve">De manera frecuente, tanto los sistemas informáticos como las aplicaciones </w:t>
       </w:r>
+      <w:proofErr w:type="gramStart"/>
       <w:r>
         <w:rPr>
           <w:lang w:val="es-MX" w:eastAsia="es-CO"/>
         </w:rPr>
         <w:t>informáticas</w:t>
       </w:r>
+      <w:r>
+        <w:rPr>
+          <w:lang w:val="es-MX" w:eastAsia="es-CO"/>
+        </w:rPr>
+        <w:t>,</w:t>
+      </w:r>
+      <w:proofErr w:type="gramEnd"/>
       <w:r>
         <w:rPr>
           <w:lang w:val="es-MX" w:eastAsia="es-CO"/>
@@ -13686,7 +14079,19 @@
         <w:rPr>
           <w:lang w:val="es-MX" w:eastAsia="es-CO"/>
         </w:rPr>
-        <w:t xml:space="preserve">Se conocen otras amenazas informáticas que afectan a las empresas como los ataques por inyección SQL, que afectan a servidores de bases de datos empresariales, red de equipos </w:t>
+        <w:t>Se conocen otras amenazas informáticas que afectan a las empresas</w:t>
+      </w:r>
+      <w:r>
+        <w:rPr>
+          <w:lang w:val="es-MX" w:eastAsia="es-CO"/>
+        </w:rPr>
+        <w:t>,</w:t>
+      </w:r>
+      <w:r>
+        <w:rPr>
+          <w:lang w:val="es-MX" w:eastAsia="es-CO"/>
+        </w:rPr>
+        <w:t xml:space="preserve"> como los ataques por inyección SQL, que afectan a servidores de bases de datos empresariales, red de equipos </w:t>
       </w:r>
       <w:proofErr w:type="spellStart"/>
       <w:r>
@@ -14486,8 +14891,9 @@
         <w:rPr>
           <w:lang w:val="es-MX" w:eastAsia="es-CO"/>
         </w:rPr>
-        <w:t xml:space="preserve">Los riesgos, suelen estar tipificados según su nivel de probabilidad, de impacto y de daño potencial. La clasificación de los riesgos en </w:t>
-      </w:r>
+        <w:t xml:space="preserve">Los riesgos suelen estar tipificados según su nivel de probabilidad, de impacto y de daño potencial. La clasificación de los riesgos en </w:t>
+      </w:r>
+      <w:proofErr w:type="gramStart"/>
       <w:r>
         <w:rPr>
           <w:lang w:val="es-MX" w:eastAsia="es-CO"/>
@@ -14498,21 +14904,14 @@
         <w:rPr>
           <w:lang w:val="es-MX" w:eastAsia="es-CO"/>
         </w:rPr>
-        <w:t xml:space="preserve"> es un elemento que favorece la previsión de </w:t>
-      </w:r>
-      <w:proofErr w:type="gramStart"/>
-      <w:r>
-        <w:rPr>
-          <w:lang w:val="es-MX" w:eastAsia="es-CO"/>
-        </w:rPr>
-        <w:t>los mismos</w:t>
+        <w:t>,</w:t>
       </w:r>
       <w:proofErr w:type="gramEnd"/>
       <w:r>
         <w:rPr>
           <w:lang w:val="es-MX" w:eastAsia="es-CO"/>
         </w:rPr>
-        <w:t>, el tratamiento y control que se les podría aplicar y las demás acciones de actualización y monitoreo de los sistemas de información.</w:t>
+        <w:t xml:space="preserve"> es un elemento que favorece la previsión de los mismos, el tratamiento y control que se les podría aplicar y las demás acciones de actualización y monitoreo de los sistemas de información.</w:t>
       </w:r>
     </w:p>
     <w:p>
@@ -14611,7 +15010,31 @@
         <w:rPr>
           <w:lang w:val="es-MX" w:eastAsia="es-CO"/>
         </w:rPr>
-        <w:t>Se incrementan las capacidades ofensivas siendo ésta, la principal amenaza de este nivel. Además de la desfiguración de páginas web y la manipulación de información.</w:t>
+        <w:t>Se incrementan las capacidades ofensivas</w:t>
+      </w:r>
+      <w:r>
+        <w:rPr>
+          <w:lang w:val="es-MX" w:eastAsia="es-CO"/>
+        </w:rPr>
+        <w:t>,</w:t>
+      </w:r>
+      <w:r>
+        <w:rPr>
+          <w:lang w:val="es-MX" w:eastAsia="es-CO"/>
+        </w:rPr>
+        <w:t xml:space="preserve"> siendo </w:t>
+      </w:r>
+      <w:r>
+        <w:rPr>
+          <w:lang w:val="es-MX" w:eastAsia="es-CO"/>
+        </w:rPr>
+        <w:t>e</w:t>
+      </w:r>
+      <w:r>
+        <w:rPr>
+          <w:lang w:val="es-MX" w:eastAsia="es-CO"/>
+        </w:rPr>
+        <w:t>sta, la principal amenaza de este nivel. Además de la desfiguración de páginas web y la manipulación de información.</w:t>
       </w:r>
     </w:p>
     <w:p>
@@ -15327,7 +15750,49 @@
         <w:rPr>
           <w:lang w:val="es-MX" w:eastAsia="es-CO"/>
         </w:rPr>
-        <w:t>Un hacker ético es una persona que realiza pruebas de penetración con la intención de buscar y encontrar vulnerabilidades actuando de forma igual, o al menos similar, y utilizando los mismos métodos que usaría un hacker con intención de atacar el sistema.</w:t>
+        <w:t xml:space="preserve">Un </w:t>
+      </w:r>
+      <w:r>
+        <w:rPr>
+          <w:rStyle w:val="Extranjerismo"/>
+        </w:rPr>
+        <w:t>“</w:t>
+      </w:r>
+      <w:r>
+        <w:rPr>
+          <w:rStyle w:val="Extranjerismo"/>
+        </w:rPr>
+        <w:t>hacker</w:t>
+      </w:r>
+      <w:r>
+        <w:rPr>
+          <w:rStyle w:val="Extranjerismo"/>
+        </w:rPr>
+        <w:t>”</w:t>
+      </w:r>
+      <w:r>
+        <w:rPr>
+          <w:rStyle w:val="Extranjerismo"/>
+        </w:rPr>
+        <w:t xml:space="preserve"> </w:t>
+      </w:r>
+      <w:r>
+        <w:rPr>
+          <w:lang w:val="es-MX" w:eastAsia="es-CO"/>
+        </w:rPr>
+        <w:t xml:space="preserve">ético es una persona que realiza pruebas de penetración con la intención de buscar y encontrar vulnerabilidades actuando de forma igual, o al menos similar, y utilizando los mismos métodos que usaría un </w:t>
+      </w:r>
+      <w:r>
+        <w:rPr>
+          <w:rStyle w:val="Extranjerismo"/>
+        </w:rPr>
+        <w:t xml:space="preserve">“hacker” </w:t>
+      </w:r>
+      <w:r>
+        <w:rPr>
+          <w:lang w:val="es-MX" w:eastAsia="es-CO"/>
+        </w:rPr>
+        <w:t>con intención de atacar el sistema.</w:t>
       </w:r>
     </w:p>
     <w:p>
@@ -30156,6 +30621,7 @@
   <w:style w:type="character" w:default="1" w:styleId="DefaultParagraphFont">
     <w:name w:val="Default Paragraph Font"/>
     <w:uiPriority w:val="1"/>
+    <w:semiHidden/>
     <w:unhideWhenUsed/>
   </w:style>
   <w:style w:type="table" w:default="1" w:styleId="TableNormal">
@@ -31434,13 +31900,13 @@
 </file>
 
 <file path=customXml/itemProps2.xml><?xml version="1.0" encoding="utf-8"?>
-<ds:datastoreItem xmlns:ds="http://schemas.openxmlformats.org/officeDocument/2006/customXml" ds:itemID="{346F5CE0-D063-47C5-83BB-CAADB41871FC}"/>
+<ds:datastoreItem xmlns:ds="http://schemas.openxmlformats.org/officeDocument/2006/customXml" ds:itemID="{3F7BFF93-9950-4F7D-B67D-F97B43ADBB0A}"/>
 </file>
 
 <file path=customXml/itemProps3.xml><?xml version="1.0" encoding="utf-8"?>
-<ds:datastoreItem xmlns:ds="http://schemas.openxmlformats.org/officeDocument/2006/customXml" ds:itemID="{064571F6-0423-4E2B-A527-912CD69413B4}"/>
+<ds:datastoreItem xmlns:ds="http://schemas.openxmlformats.org/officeDocument/2006/customXml" ds:itemID="{B70C67DF-4CAB-4C28-A9F6-3572B60F6728}"/>
 </file>
 
 <file path=customXml/itemProps4.xml><?xml version="1.0" encoding="utf-8"?>
-<ds:datastoreItem xmlns:ds="http://schemas.openxmlformats.org/officeDocument/2006/customXml" ds:itemID="{A9A54390-5D77-4388-BA82-C981F4A456BE}"/>
+<ds:datastoreItem xmlns:ds="http://schemas.openxmlformats.org/officeDocument/2006/customXml" ds:itemID="{B0CB76A1-CDB7-498B-9B5C-D9BF9052E02F}"/>
 </file>
</xml_diff>